<commit_message>
added some assignments and rubrics from canvas in html/md
</commit_message>
<xml_diff>
--- a/public/requirements-template-cs462.docx
+++ b/public/requirements-template-cs462.docx
@@ -748,21 +748,7 @@
           <w:sz w:val="20"/>
           <w:szCs w:val="20"/>
         </w:rPr>
-        <w:t xml:space="preserve">Briefly note how you are doing </w:t>
-      </w:r>
-      <w:r>
-        <w:rPr>
-          <w:sz w:val="20"/>
-          <w:szCs w:val="20"/>
-        </w:rPr>
-        <w:t>regarding</w:t>
-      </w:r>
-      <w:r>
-        <w:rPr>
-          <w:sz w:val="20"/>
-          <w:szCs w:val="20"/>
-        </w:rPr>
-        <w:t xml:space="preserve"> success criteria.</w:t>
+        <w:t>Briefly note how you are doing regarding success criteria.</w:t>
       </w:r>
     </w:p>
     <w:p>
@@ -1494,7 +1480,7 @@
           <w:sz w:val="32"/>
           <w:szCs w:val="32"/>
         </w:rPr>
-        <w:t>Ethics, Risks, and Constraints Traceability</w:t>
+        <w:t>Product and Stakeholder Risks</w:t>
       </w:r>
     </w:p>
     <w:p>
@@ -1509,81 +1495,426 @@
           <w:sz w:val="20"/>
           <w:szCs w:val="20"/>
         </w:rPr>
-        <w:t>Link requirements to the forces that shape them:</w:t>
+        <w:t>Focus on </w:t>
       </w:r>
-    </w:p>
-    <w:p>
-      <w:pPr>
-        <w:pStyle w:val="ListParagraph"/>
-        <w:numPr>
-          <w:ilvl w:val="0"/>
-          <w:numId w:val="5"/>
-        </w:numPr>
+      <w:r>
         <w:rPr>
+          <w:b/>
+          <w:bCs/>
           <w:sz w:val="20"/>
           <w:szCs w:val="20"/>
         </w:rPr>
-      </w:pPr>
-      <w:r>
-        <w:rPr>
-          <w:sz w:val="20"/>
-          <w:szCs w:val="20"/>
-        </w:rPr>
-        <w:t>Legal/ethical constraints (IP/licensing, privacy, data handling, accessibility)</w:t>
-      </w:r>
-    </w:p>
-    <w:p>
-      <w:pPr>
-        <w:pStyle w:val="ListParagraph"/>
-        <w:numPr>
-          <w:ilvl w:val="0"/>
-          <w:numId w:val="5"/>
-        </w:numPr>
-        <w:rPr>
-          <w:sz w:val="20"/>
-          <w:szCs w:val="20"/>
-        </w:rPr>
-      </w:pPr>
-      <w:r>
-        <w:rPr>
-          <w:sz w:val="20"/>
-          <w:szCs w:val="20"/>
-        </w:rPr>
-        <w:t>Top technical or project risks with mitigation or acceptance notes</w:t>
-      </w:r>
-    </w:p>
-    <w:p>
-      <w:pPr>
-        <w:pStyle w:val="ListParagraph"/>
-        <w:numPr>
-          <w:ilvl w:val="0"/>
-          <w:numId w:val="5"/>
-        </w:numPr>
-        <w:rPr>
-          <w:sz w:val="20"/>
-          <w:szCs w:val="20"/>
-        </w:rPr>
-      </w:pPr>
-      <w:r>
-        <w:rPr>
-          <w:sz w:val="20"/>
-          <w:szCs w:val="20"/>
-        </w:rPr>
-        <w:t xml:space="preserve">A brief matrix or bullets showing how </w:t>
+        <w:t>risks to solving the right problem</w:t>
       </w:r>
       <w:r>
         <w:rPr>
           <w:sz w:val="20"/>
           <w:szCs w:val="20"/>
         </w:rPr>
-        <w:t>the constraints/risks</w:t>
+        <w:t> and </w:t>
+      </w:r>
+      <w:r>
+        <w:rPr>
+          <w:b/>
+          <w:bCs/>
+          <w:sz w:val="20"/>
+          <w:szCs w:val="20"/>
+        </w:rPr>
+        <w:t>achieving adoption</w:t>
       </w:r>
       <w:r>
         <w:rPr>
           <w:sz w:val="20"/>
           <w:szCs w:val="20"/>
         </w:rPr>
-        <w:t xml:space="preserve"> map to high-priority requirements</w:t>
+        <w:t>: misaligned scope, stakeholder availability, regulatory/data-use constraints, licensing, intellectual property, user adoption, accessibility/privacy, and related concerns.</w:t>
+      </w:r>
+    </w:p>
+    <w:tbl>
+      <w:tblPr>
+        <w:tblStyle w:val="TableGrid"/>
+        <w:tblW w:w="0" w:type="auto"/>
+        <w:tblLook w:val="04A0" w:firstRow="1" w:lastRow="0" w:firstColumn="1" w:lastColumn="0" w:noHBand="0" w:noVBand="1"/>
+      </w:tblPr>
+      <w:tblGrid>
+        <w:gridCol w:w="3235"/>
+        <w:gridCol w:w="1081"/>
+        <w:gridCol w:w="1169"/>
+        <w:gridCol w:w="2880"/>
+        <w:gridCol w:w="2425"/>
+      </w:tblGrid>
+      <w:tr>
+        <w:tc>
+          <w:tcPr>
+            <w:tcW w:w="3235" w:type="dxa"/>
+          </w:tcPr>
+          <w:p>
+            <w:pPr>
+              <w:rPr>
+                <w:b/>
+                <w:bCs/>
+                <w:sz w:val="20"/>
+                <w:szCs w:val="20"/>
+              </w:rPr>
+            </w:pPr>
+            <w:r>
+              <w:rPr>
+                <w:b/>
+                <w:bCs/>
+                <w:sz w:val="20"/>
+                <w:szCs w:val="20"/>
+              </w:rPr>
+              <w:t>Description</w:t>
+            </w:r>
+          </w:p>
+        </w:tc>
+        <w:tc>
+          <w:tcPr>
+            <w:tcW w:w="1081" w:type="dxa"/>
+          </w:tcPr>
+          <w:p>
+            <w:pPr>
+              <w:rPr>
+                <w:b/>
+                <w:bCs/>
+                <w:sz w:val="20"/>
+                <w:szCs w:val="20"/>
+              </w:rPr>
+            </w:pPr>
+            <w:r>
+              <w:rPr>
+                <w:b/>
+                <w:bCs/>
+                <w:sz w:val="20"/>
+                <w:szCs w:val="20"/>
+              </w:rPr>
+              <w:t>Impact</w:t>
+            </w:r>
+          </w:p>
+        </w:tc>
+        <w:tc>
+          <w:tcPr>
+            <w:tcW w:w="1169" w:type="dxa"/>
+          </w:tcPr>
+          <w:p>
+            <w:pPr>
+              <w:rPr>
+                <w:b/>
+                <w:bCs/>
+                <w:sz w:val="20"/>
+                <w:szCs w:val="20"/>
+              </w:rPr>
+            </w:pPr>
+            <w:r>
+              <w:rPr>
+                <w:b/>
+                <w:bCs/>
+                <w:sz w:val="20"/>
+                <w:szCs w:val="20"/>
+              </w:rPr>
+              <w:t>Likelihood</w:t>
+            </w:r>
+          </w:p>
+        </w:tc>
+        <w:tc>
+          <w:tcPr>
+            <w:tcW w:w="2880" w:type="dxa"/>
+          </w:tcPr>
+          <w:p>
+            <w:pPr>
+              <w:rPr>
+                <w:b/>
+                <w:bCs/>
+                <w:sz w:val="20"/>
+                <w:szCs w:val="20"/>
+              </w:rPr>
+            </w:pPr>
+            <w:r>
+              <w:rPr>
+                <w:b/>
+                <w:bCs/>
+                <w:sz w:val="20"/>
+                <w:szCs w:val="20"/>
+              </w:rPr>
+              <w:t>Mitigation</w:t>
+            </w:r>
+          </w:p>
+        </w:tc>
+        <w:tc>
+          <w:tcPr>
+            <w:tcW w:w="2425" w:type="dxa"/>
+          </w:tcPr>
+          <w:p>
+            <w:pPr>
+              <w:rPr>
+                <w:b/>
+                <w:bCs/>
+                <w:sz w:val="20"/>
+                <w:szCs w:val="20"/>
+              </w:rPr>
+            </w:pPr>
+            <w:r>
+              <w:rPr>
+                <w:b/>
+                <w:bCs/>
+                <w:sz w:val="20"/>
+                <w:szCs w:val="20"/>
+              </w:rPr>
+              <w:t>Related Requirements</w:t>
+            </w:r>
+          </w:p>
+        </w:tc>
+      </w:tr>
+      <w:tr>
+        <w:tc>
+          <w:tcPr>
+            <w:tcW w:w="3235" w:type="dxa"/>
+          </w:tcPr>
+          <w:p>
+            <w:pPr>
+              <w:rPr>
+                <w:sz w:val="20"/>
+                <w:szCs w:val="20"/>
+              </w:rPr>
+            </w:pPr>
+            <w:r>
+              <w:rPr>
+                <w:sz w:val="20"/>
+                <w:szCs w:val="20"/>
+              </w:rPr>
+              <w:t>…</w:t>
+            </w:r>
+          </w:p>
+        </w:tc>
+        <w:tc>
+          <w:tcPr>
+            <w:tcW w:w="1081" w:type="dxa"/>
+          </w:tcPr>
+          <w:p>
+            <w:pPr>
+              <w:rPr>
+                <w:sz w:val="20"/>
+                <w:szCs w:val="20"/>
+              </w:rPr>
+            </w:pPr>
+            <w:r>
+              <w:rPr>
+                <w:sz w:val="20"/>
+                <w:szCs w:val="20"/>
+              </w:rPr>
+              <w:t>High</w:t>
+            </w:r>
+          </w:p>
+        </w:tc>
+        <w:tc>
+          <w:tcPr>
+            <w:tcW w:w="1169" w:type="dxa"/>
+          </w:tcPr>
+          <w:p>
+            <w:pPr>
+              <w:rPr>
+                <w:sz w:val="20"/>
+                <w:szCs w:val="20"/>
+              </w:rPr>
+            </w:pPr>
+            <w:r>
+              <w:rPr>
+                <w:sz w:val="20"/>
+                <w:szCs w:val="20"/>
+              </w:rPr>
+              <w:t>Medium</w:t>
+            </w:r>
+          </w:p>
+        </w:tc>
+        <w:tc>
+          <w:tcPr>
+            <w:tcW w:w="2880" w:type="dxa"/>
+          </w:tcPr>
+          <w:p>
+            <w:pPr>
+              <w:rPr>
+                <w:sz w:val="20"/>
+                <w:szCs w:val="20"/>
+              </w:rPr>
+            </w:pPr>
+            <w:r>
+              <w:rPr>
+                <w:sz w:val="20"/>
+                <w:szCs w:val="20"/>
+              </w:rPr>
+              <w:t>…</w:t>
+            </w:r>
+          </w:p>
+        </w:tc>
+        <w:tc>
+          <w:tcPr>
+            <w:tcW w:w="2425" w:type="dxa"/>
+          </w:tcPr>
+          <w:p>
+            <w:pPr>
+              <w:rPr>
+                <w:sz w:val="20"/>
+                <w:szCs w:val="20"/>
+              </w:rPr>
+            </w:pPr>
+            <w:r>
+              <w:rPr>
+                <w:sz w:val="20"/>
+                <w:szCs w:val="20"/>
+              </w:rPr>
+              <w:t>REQ-042, REQ-001</w:t>
+            </w:r>
+          </w:p>
+        </w:tc>
+      </w:tr>
+      <w:tr>
+        <w:tc>
+          <w:tcPr>
+            <w:tcW w:w="3235" w:type="dxa"/>
+          </w:tcPr>
+          <w:p>
+            <w:pPr>
+              <w:rPr>
+                <w:sz w:val="20"/>
+                <w:szCs w:val="20"/>
+              </w:rPr>
+            </w:pPr>
+            <w:r>
+              <w:rPr>
+                <w:sz w:val="20"/>
+                <w:szCs w:val="20"/>
+              </w:rPr>
+              <w:t>…</w:t>
+            </w:r>
+          </w:p>
+        </w:tc>
+        <w:tc>
+          <w:tcPr>
+            <w:tcW w:w="1081" w:type="dxa"/>
+          </w:tcPr>
+          <w:p>
+            <w:pPr>
+              <w:rPr>
+                <w:sz w:val="20"/>
+                <w:szCs w:val="20"/>
+              </w:rPr>
+            </w:pPr>
+            <w:r>
+              <w:rPr>
+                <w:sz w:val="20"/>
+                <w:szCs w:val="20"/>
+              </w:rPr>
+              <w:t>Low</w:t>
+            </w:r>
+          </w:p>
+        </w:tc>
+        <w:tc>
+          <w:tcPr>
+            <w:tcW w:w="1169" w:type="dxa"/>
+          </w:tcPr>
+          <w:p>
+            <w:pPr>
+              <w:rPr>
+                <w:sz w:val="20"/>
+                <w:szCs w:val="20"/>
+              </w:rPr>
+            </w:pPr>
+            <w:r>
+              <w:rPr>
+                <w:sz w:val="20"/>
+                <w:szCs w:val="20"/>
+              </w:rPr>
+              <w:t>Low</w:t>
+            </w:r>
+          </w:p>
+        </w:tc>
+        <w:tc>
+          <w:tcPr>
+            <w:tcW w:w="2880" w:type="dxa"/>
+          </w:tcPr>
+          <w:p>
+            <w:pPr>
+              <w:rPr>
+                <w:sz w:val="20"/>
+                <w:szCs w:val="20"/>
+              </w:rPr>
+            </w:pPr>
+            <w:r>
+              <w:rPr>
+                <w:sz w:val="20"/>
+                <w:szCs w:val="20"/>
+              </w:rPr>
+              <w:t>…</w:t>
+            </w:r>
+          </w:p>
+        </w:tc>
+        <w:tc>
+          <w:tcPr>
+            <w:tcW w:w="2425" w:type="dxa"/>
+          </w:tcPr>
+          <w:p>
+            <w:pPr>
+              <w:rPr>
+                <w:sz w:val="20"/>
+                <w:szCs w:val="20"/>
+              </w:rPr>
+            </w:pPr>
+            <w:r>
+              <w:rPr>
+                <w:sz w:val="20"/>
+                <w:szCs w:val="20"/>
+              </w:rPr>
+              <w:t>REQ-013</w:t>
+            </w:r>
+          </w:p>
+        </w:tc>
+      </w:tr>
+    </w:tbl>
+    <w:p>
+      <w:pPr>
+        <w:rPr>
+          <w:sz w:val="20"/>
+          <w:szCs w:val="20"/>
+        </w:rPr>
+      </w:pPr>
+      <w:r>
+        <w:rPr>
+          <w:sz w:val="20"/>
+          <w:szCs w:val="20"/>
+        </w:rPr>
+        <w:t>Your goal is to show </w:t>
+      </w:r>
+      <w:r>
+        <w:rPr>
+          <w:b/>
+          <w:bCs/>
+          <w:sz w:val="20"/>
+          <w:szCs w:val="20"/>
+        </w:rPr>
+        <w:t>how product and stakeholder risks shape your requirements and priorities</w:t>
+      </w:r>
+      <w:r>
+        <w:rPr>
+          <w:sz w:val="20"/>
+          <w:szCs w:val="20"/>
+        </w:rPr>
+        <w:t xml:space="preserve">, not to list every possible bad thing. Focus on the top risks that </w:t>
+      </w:r>
+      <w:proofErr w:type="gramStart"/>
+      <w:r>
+        <w:rPr>
+          <w:sz w:val="20"/>
+          <w:szCs w:val="20"/>
+        </w:rPr>
+        <w:t>actually influence</w:t>
+      </w:r>
+      <w:proofErr w:type="gramEnd"/>
+      <w:r>
+        <w:rPr>
+          <w:sz w:val="20"/>
+          <w:szCs w:val="20"/>
+        </w:rPr>
+        <w:t xml:space="preserve"> what you build and how you build it.</w:t>
       </w:r>
     </w:p>
     <w:sectPr>
@@ -3265,7 +3596,6 @@
   <w:style w:type="character" w:default="1" w:styleId="DefaultParagraphFont">
     <w:name w:val="Default Paragraph Font"/>
     <w:uiPriority w:val="1"/>
-    <w:semiHidden/>
     <w:unhideWhenUsed/>
   </w:style>
   <w:style w:type="table" w:default="1" w:styleId="TableNormal">

</xml_diff>